<commit_message>
Sounds (Not including explanation of simulation)
</commit_message>
<xml_diff>
--- a/Presentatie/Script Filmpje.docx
+++ b/Presentatie/Script Filmpje.docx
@@ -27,21 +27,7 @@
         <w:rPr>
           <w:lang w:val="nl-NL"/>
         </w:rPr>
-        <w:t xml:space="preserve">1.1 “Onze casus vraagt om het visualiseren en registreren van watervervuiling in en rondom het havengebied van Groningen </w:t>
-      </w:r>
-      <w:proofErr w:type="spellStart"/>
-      <w:r>
-        <w:rPr>
-          <w:lang w:val="nl-NL"/>
-        </w:rPr>
-        <w:t>Seaports</w:t>
-      </w:r>
-      <w:proofErr w:type="spellEnd"/>
-      <w:r>
-        <w:rPr>
-          <w:lang w:val="nl-NL"/>
-        </w:rPr>
-        <w:t>.”</w:t>
+        <w:t>1.1 “Onze casus vraagt om het visualiseren en registreren van watervervuiling in en rondom het havengebied van Groningen Seaports.”</w:t>
       </w:r>
     </w:p>
     <w:p>
@@ -133,23 +119,7 @@
           <w:i/>
           <w:lang w:val="nl-NL"/>
         </w:rPr>
-        <w:t>[</w:t>
-      </w:r>
-      <w:proofErr w:type="spellStart"/>
-      <w:r>
-        <w:rPr>
-          <w:i/>
-          <w:lang w:val="nl-NL"/>
-        </w:rPr>
-        <w:t>Footage</w:t>
-      </w:r>
-      <w:proofErr w:type="spellEnd"/>
-      <w:r>
-        <w:rPr>
-          <w:i/>
-          <w:lang w:val="nl-NL"/>
-        </w:rPr>
-        <w:t xml:space="preserve"> van simulatie]</w:t>
+        <w:t>[Footage van simulatie]</w:t>
       </w:r>
     </w:p>
     <w:p>
@@ -210,39 +180,7 @@
           <w:i/>
           <w:lang w:val="nl-NL"/>
         </w:rPr>
-        <w:t xml:space="preserve">[Zoom in op stuk water waar vervuiling is maar geen sensor. Zodra ingezoomd wisselen naar </w:t>
-      </w:r>
-      <w:proofErr w:type="spellStart"/>
-      <w:r>
-        <w:rPr>
-          <w:i/>
-          <w:lang w:val="nl-NL"/>
-        </w:rPr>
-        <w:t>character</w:t>
-      </w:r>
-      <w:proofErr w:type="spellEnd"/>
-      <w:r>
-        <w:rPr>
-          <w:i/>
-          <w:lang w:val="nl-NL"/>
-        </w:rPr>
-        <w:t xml:space="preserve"> met smart </w:t>
-      </w:r>
-      <w:proofErr w:type="spellStart"/>
-      <w:r>
-        <w:rPr>
-          <w:i/>
-          <w:lang w:val="nl-NL"/>
-        </w:rPr>
-        <w:t>phone</w:t>
-      </w:r>
-      <w:proofErr w:type="spellEnd"/>
-      <w:r>
-        <w:rPr>
-          <w:i/>
-          <w:lang w:val="nl-NL"/>
-        </w:rPr>
-        <w:t>]</w:t>
+        <w:t>[Zoom in op stuk water waar vervuiling is maar geen sensor. Zodra ingezoomd wisselen naar character met smart phone]</w:t>
       </w:r>
     </w:p>
     <w:p>
@@ -277,39 +215,7 @@
           <w:i/>
           <w:lang w:val="nl-NL"/>
         </w:rPr>
-        <w:t>[</w:t>
-      </w:r>
-      <w:proofErr w:type="spellStart"/>
-      <w:r>
-        <w:rPr>
-          <w:i/>
-          <w:lang w:val="nl-NL"/>
-        </w:rPr>
-        <w:t>Character</w:t>
-      </w:r>
-      <w:proofErr w:type="spellEnd"/>
-      <w:r>
-        <w:rPr>
-          <w:i/>
-          <w:lang w:val="nl-NL"/>
-        </w:rPr>
-        <w:t xml:space="preserve"> pakt telefoon, nadat de volgende tekst een stukje gespeeld heeft </w:t>
-      </w:r>
-      <w:proofErr w:type="spellStart"/>
-      <w:r>
-        <w:rPr>
-          <w:i/>
-          <w:lang w:val="nl-NL"/>
-        </w:rPr>
-        <w:t>popup</w:t>
-      </w:r>
-      <w:proofErr w:type="spellEnd"/>
-      <w:r>
-        <w:rPr>
-          <w:i/>
-          <w:lang w:val="nl-NL"/>
-        </w:rPr>
-        <w:t xml:space="preserve"> scherm openen]</w:t>
+        <w:t>[Character pakt telefoon, nadat de volgende tekst een stukje gespeeld heeft popup scherm openen]</w:t>
       </w:r>
     </w:p>
     <w:p>
@@ -344,23 +250,7 @@
           <w:i/>
           <w:lang w:val="nl-NL"/>
         </w:rPr>
-        <w:t xml:space="preserve">[Waardes worden ingevoerd wanneer ze opgenoemd worden, wanneer alles is </w:t>
-      </w:r>
-      <w:proofErr w:type="spellStart"/>
-      <w:r>
-        <w:rPr>
-          <w:i/>
-          <w:lang w:val="nl-NL"/>
-        </w:rPr>
-        <w:t>ingevult</w:t>
-      </w:r>
-      <w:proofErr w:type="spellEnd"/>
-      <w:r>
-        <w:rPr>
-          <w:i/>
-          <w:lang w:val="nl-NL"/>
-        </w:rPr>
-        <w:t xml:space="preserve"> klikt een vinger op de “Report button”]</w:t>
+        <w:t>[Waardes worden ingevoerd wanneer ze opgenoemd worden, wanneer alles is ingevult klikt een vinger op de “Report button”]</w:t>
       </w:r>
     </w:p>
     <w:p>
@@ -456,35 +346,7 @@
         <w:rPr>
           <w:lang w:val="nl-NL"/>
         </w:rPr>
-        <w:t xml:space="preserve">4.2 “De applicatie zou uitgebreid kunnen worden met </w:t>
-      </w:r>
-      <w:proofErr w:type="spellStart"/>
-      <w:r>
-        <w:rPr>
-          <w:lang w:val="nl-NL"/>
-        </w:rPr>
-        <w:t>containment</w:t>
-      </w:r>
-      <w:proofErr w:type="spellEnd"/>
-      <w:r>
-        <w:rPr>
-          <w:lang w:val="nl-NL"/>
-        </w:rPr>
-        <w:t xml:space="preserve"> en </w:t>
-      </w:r>
-      <w:proofErr w:type="spellStart"/>
-      <w:r>
-        <w:rPr>
-          <w:lang w:val="nl-NL"/>
-        </w:rPr>
-        <w:t>preventiemidellen</w:t>
-      </w:r>
-      <w:proofErr w:type="spellEnd"/>
-      <w:r>
-        <w:rPr>
-          <w:lang w:val="nl-NL"/>
-        </w:rPr>
-        <w:t>. Deze zouden dan gebruikt kunnen worden in de simulatie om methodes van vervuiling opruimen of voorkomen te testen of ontwikkelen.”</w:t>
+        <w:t>4.2 “De applicatie zou uitgebreid kunnen worden met containment en preventiemidellen. Deze zouden dan gebruikt kunnen worden in de simulatie om methodes van vervuiling opruimen of voorkomen te testen of ontwikkelen.”</w:t>
       </w:r>
     </w:p>
     <w:p>
@@ -519,17 +381,209 @@
           <w:i/>
           <w:lang w:val="nl-NL"/>
         </w:rPr>
-        <w:t>[END, presentatie gaat live verder</w:t>
+        <w:t>[END, presentatie gaat live verder]</w:t>
+      </w:r>
+    </w:p>
+    <w:p>
+      <w:pPr>
+        <w:rPr>
+          <w:i/>
+          <w:sz w:val="20"/>
+          <w:lang w:val="nl-NL"/>
+        </w:rPr>
+      </w:pPr>
+    </w:p>
+    <w:p>
+      <w:pPr>
+        <w:rPr>
+          <w:i/>
+          <w:sz w:val="20"/>
+          <w:lang w:val="nl-NL"/>
+        </w:rPr>
+      </w:pPr>
+    </w:p>
+    <w:p>
+      <w:pPr>
+        <w:rPr>
+          <w:i/>
+          <w:sz w:val="20"/>
+          <w:lang w:val="nl-NL"/>
+        </w:rPr>
+      </w:pPr>
+      <w:r>
+        <w:rPr>
+          <w:i/>
+          <w:sz w:val="20"/>
+          <w:lang w:val="nl-NL"/>
+        </w:rPr>
+        <w:t>Dit is de simulatie. Deze is van te voren opgenomen van een “real-time” simulatie om weer te geven hoe de gebruiker door opgeslagen data kan scrollen.</w:t>
+      </w:r>
+    </w:p>
+    <w:p>
+      <w:pPr>
+        <w:rPr>
+          <w:i/>
+          <w:sz w:val="20"/>
+          <w:lang w:val="nl-NL"/>
+        </w:rPr>
+      </w:pPr>
+    </w:p>
+    <w:p>
+      <w:pPr>
+        <w:rPr>
+          <w:i/>
+          <w:sz w:val="20"/>
+          <w:lang w:val="nl-NL"/>
+        </w:rPr>
+      </w:pPr>
+      <w:r>
+        <w:rPr>
+          <w:i/>
+          <w:sz w:val="20"/>
+          <w:lang w:val="nl-NL"/>
+        </w:rPr>
+        <w:t>Dit is onze flow map. Deze is normaal nooit zichtbaar en zal niet gebruikt worden in de real-life applicatie van dit concept. Dit geeft weer hoe wij ons water simuleren en waar vervuiling zich bevind.</w:t>
+      </w:r>
+    </w:p>
+    <w:p>
+      <w:pPr>
+        <w:rPr>
+          <w:i/>
+          <w:sz w:val="20"/>
+          <w:lang w:val="nl-NL"/>
+        </w:rPr>
+      </w:pPr>
+    </w:p>
+    <w:p>
+      <w:pPr>
+        <w:rPr>
+          <w:i/>
+          <w:sz w:val="20"/>
+          <w:lang w:val="nl-NL"/>
+        </w:rPr>
+      </w:pPr>
+      <w:r>
+        <w:rPr>
+          <w:i/>
+          <w:sz w:val="20"/>
+          <w:lang w:val="nl-NL"/>
+        </w:rPr>
+        <w:t>Hier plaatsen we een fictief Chloorlek. Dit voegt een concentratie van chloor toe aan onze watersimulatie. Deze word over tijd dan uitgespreid door stroming.</w:t>
+      </w:r>
+    </w:p>
+    <w:p>
+      <w:pPr>
+        <w:rPr>
+          <w:i/>
+          <w:sz w:val="20"/>
+          <w:lang w:val="nl-NL"/>
+        </w:rPr>
+      </w:pPr>
+    </w:p>
+    <w:p>
+      <w:pPr>
+        <w:rPr>
+          <w:i/>
+          <w:sz w:val="20"/>
+          <w:lang w:val="nl-NL"/>
+        </w:rPr>
+      </w:pPr>
+      <w:r>
+        <w:rPr>
+          <w:i/>
+          <w:sz w:val="20"/>
+          <w:lang w:val="nl-NL"/>
+        </w:rPr>
+        <w:t>Hier gaat de eerste sensor af. Dit betekend dat het chloor intussen deze sensor bereikt heeft.</w:t>
+      </w:r>
+    </w:p>
+    <w:p>
+      <w:pPr>
+        <w:rPr>
+          <w:i/>
+          <w:sz w:val="20"/>
+          <w:lang w:val="nl-NL"/>
+        </w:rPr>
+      </w:pPr>
+    </w:p>
+    <w:p>
+      <w:pPr>
+        <w:rPr>
+          <w:i/>
+          <w:sz w:val="20"/>
+          <w:lang w:val="nl-NL"/>
+        </w:rPr>
+      </w:pPr>
+      <w:r>
+        <w:rPr>
+          <w:i/>
+          <w:sz w:val="20"/>
+          <w:lang w:val="nl-NL"/>
+        </w:rPr>
+        <w:t>Als we deze sensor selecteren opent er een menu met een grafiek. Deze grafiek geeft voor alle gemeten stoffen de gemeten densiteit weer.</w:t>
+      </w:r>
+    </w:p>
+    <w:p>
+      <w:pPr>
+        <w:rPr>
+          <w:i/>
+          <w:sz w:val="20"/>
+          <w:lang w:val="nl-NL"/>
+        </w:rPr>
+      </w:pPr>
+    </w:p>
+    <w:p>
+      <w:pPr>
+        <w:rPr>
+          <w:i/>
+          <w:sz w:val="20"/>
+          <w:lang w:val="nl-NL"/>
+        </w:rPr>
+      </w:pPr>
+      <w:r>
+        <w:rPr>
+          <w:i/>
+          <w:sz w:val="20"/>
+          <w:lang w:val="nl-NL"/>
+        </w:rPr>
+        <w:t>Dit is de tijdlijn. De tijdlijn staat ons toe om door de gehele simulatie heen te scrollen.</w:t>
+      </w:r>
+    </w:p>
+    <w:p>
+      <w:pPr>
+        <w:rPr>
+          <w:i/>
+          <w:sz w:val="20"/>
+          <w:lang w:val="nl-NL"/>
+        </w:rPr>
+      </w:pPr>
+    </w:p>
+    <w:p>
+      <w:pPr>
+        <w:rPr>
+          <w:i/>
+          <w:sz w:val="20"/>
+          <w:lang w:val="nl-NL"/>
+        </w:rPr>
+      </w:pPr>
+      <w:r>
+        <w:rPr>
+          <w:i/>
+          <w:sz w:val="20"/>
+          <w:lang w:val="nl-NL"/>
+        </w:rPr>
+        <w:t xml:space="preserve">We zijn nu verder vooruit in onze </w:t>
+      </w:r>
+      <w:r>
+        <w:rPr>
+          <w:i/>
+          <w:sz w:val="20"/>
+          <w:lang w:val="nl-NL"/>
+        </w:rPr>
+        <w:t>simulatie. Zoals je kan zien heeft het chloor zich verder verspreid.</w:t>
       </w:r>
       <w:bookmarkStart w:id="0" w:name="_GoBack"/>
       <w:bookmarkEnd w:id="0"/>
-      <w:r>
-        <w:rPr>
-          <w:i/>
-          <w:lang w:val="nl-NL"/>
-        </w:rPr>
-        <w:t>]</w:t>
-      </w:r>
     </w:p>
     <w:p>
       <w:pPr>

</xml_diff>